<commit_message>
"Updating DSD section VII and III with project specific details"
</commit_message>
<xml_diff>
--- a/YouTube_Scraper/Docs/starter-template-development-specifications-document-dsd-v1.docx
+++ b/YouTube_Scraper/Docs/starter-template-development-specifications-document-dsd-v1.docx
@@ -284,13 +284,7 @@
               <w:rPr>
                 <w:color w:val="000000"/>
               </w:rPr>
-              <w:t>Runtime D</w:t>
-            </w:r>
-            <w:r>
-              <w:rPr>
-                <w:color w:val="000000"/>
-              </w:rPr>
-              <w:t>iagram</w:t>
+              <w:t>Runtime Diagram</w:t>
             </w:r>
           </w:hyperlink>
           <w:r>
@@ -816,10 +810,7 @@
             <w:fldChar w:fldCharType="begin"/>
           </w:r>
           <w:r>
-            <w:instrText xml:space="preserve"> PAGEREF _zgfonke2bma </w:instrText>
-          </w:r>
-          <w:r>
-            <w:instrText xml:space="preserve">\h </w:instrText>
+            <w:instrText xml:space="preserve"> PAGEREF _zgfonke2bma \h </w:instrText>
           </w:r>
           <w:r>
             <w:fldChar w:fldCharType="separate"/>
@@ -1398,7 +1389,7 @@
               </wp:inline>
             </w:drawing>
           </mc:Choice>
-          <mc:Fallback xmlns:dgm="http://schemas.openxmlformats.org/drawingml/2006/diagram" xmlns:lc="http://schemas.openxmlformats.org/drawingml/2006/lockedCanvas" xmlns:c="http://schemas.openxmlformats.org/drawingml/2006/chart" xmlns:pic="http://schemas.openxmlformats.org/drawingml/2006/picture" xmlns:a="http://schemas.openxmlformats.org/drawingml/2006/main" xmlns:sl="http://schemas.openxmlformats.org/schemaLibrary/2006/main">
+          <mc:Fallback xmlns:sl="http://schemas.openxmlformats.org/schemaLibrary/2006/main" xmlns:a="http://schemas.openxmlformats.org/drawingml/2006/main" xmlns:pic="http://schemas.openxmlformats.org/drawingml/2006/picture" xmlns:c="http://schemas.openxmlformats.org/drawingml/2006/chart" xmlns:lc="http://schemas.openxmlformats.org/drawingml/2006/lockedCanvas" xmlns:dgm="http://schemas.openxmlformats.org/drawingml/2006/diagram">
             <w:drawing>
               <wp:inline distB="114300" distT="114300" distL="114300" distR="114300">
                 <wp:extent cx="6824663" cy="18957"/>
@@ -1458,10 +1449,7 @@
         <w:ind w:left="720"/>
       </w:pPr>
       <w:r>
-        <w:t>The Development Specifications Document (DSD) is created for every business process automated using RPA. The DSD needs to be reviewed and updated for every change requested and applied to the automated process. This document provides a te</w:t>
-      </w:r>
-      <w:r>
-        <w:t>chnical snapshot and must always reflect the latest design and key features of the automated workflow.</w:t>
+        <w:t>The Development Specifications Document (DSD) is created for every business process automated using RPA. The DSD needs to be reviewed and updated for every change requested and applied to the automated process. This document provides a technical snapshot and must always reflect the latest design and key features of the automated workflow.</w:t>
       </w:r>
     </w:p>
     <w:p>
@@ -1474,10 +1462,7 @@
         <w:ind w:left="720"/>
       </w:pPr>
       <w:r>
-        <w:t>The document naming convention will follow the naming convention and the version of the automated process. This can be “business process name version” o</w:t>
-      </w:r>
-      <w:r>
-        <w:t>r it can be defined, case by case, as part of the larger RPA project design.</w:t>
+        <w:t>The document naming convention will follow the naming convention and the version of the automated process. This can be “business process name version” or it can be defined, case by case, as part of the larger RPA project design.</w:t>
       </w:r>
     </w:p>
     <w:p>
@@ -1490,10 +1475,7 @@
         <w:ind w:left="720"/>
       </w:pPr>
       <w:r>
-        <w:t>This document is completed by the RPA Solution architect and RPA developer who automates the business process. It is reviewed by the business process owner, application owner, an</w:t>
-      </w:r>
-      <w:r>
-        <w:t xml:space="preserve">d </w:t>
+        <w:t xml:space="preserve">This document is completed by the RPA Solution architect and RPA developer who automates the business process. It is reviewed by the business process owner, application owner, and </w:t>
       </w:r>
       <w:proofErr w:type="spellStart"/>
       <w:r>
@@ -1514,10 +1496,7 @@
         <w:ind w:left="720"/>
       </w:pPr>
       <w:r>
-        <w:t>This document is meant to assist the RPA COE, IT operations and process owners by providing a snapshot of the automated process details and components. It can also serve developers to have a quick glance at the setup, before diving</w:t>
-      </w:r>
-      <w:r>
-        <w:t xml:space="preserve"> into the code, to troubleshoot or update changes. The purpose of the document is to record the outcome specific to the automated master project and its subcomponents: projects, workflows, sequences etc.</w:t>
+        <w:t>This document is meant to assist the RPA COE, IT operations and process owners by providing a snapshot of the automated process details and components. It can also serve developers to have a quick glance at the setup, before diving into the code, to troubleshoot or update changes. The purpose of the document is to record the outcome specific to the automated master project and its subcomponents: projects, workflows, sequences etc.</w:t>
       </w:r>
     </w:p>
     <w:p>
@@ -1543,10 +1522,7 @@
       <w:bookmarkStart w:id="4" w:name="_spd2jah2ghv8" w:colFirst="0" w:colLast="0"/>
       <w:bookmarkEnd w:id="4"/>
       <w:r>
-        <w:t>Details filled in b</w:t>
-      </w:r>
-      <w:r>
-        <w:t xml:space="preserve">y the developer reflect the actual information for the master project released for production. </w:t>
+        <w:t xml:space="preserve">Details filled in by the developer reflect the actual information for the master project released for production. </w:t>
       </w:r>
     </w:p>
     <w:p/>
@@ -2081,12 +2057,33 @@
     </w:p>
     <w:p>
       <w:pPr>
-        <w:ind w:left="1440"/>
+        <w:rPr>
+          <w:b/>
+          <w:color w:val="666666"/>
+          <w:sz w:val="18"/>
+          <w:szCs w:val="18"/>
+        </w:rPr>
       </w:pPr>
       <w:r>
-        <w:t>(IF ON GOOGLE DOCS GO TO INSERT DRAWING TO PUT YOUR DRAWING HERE)</w:t>
+        <w:rPr>
+          <w:b/>
+          <w:color w:val="666666"/>
+          <w:sz w:val="18"/>
+          <w:szCs w:val="18"/>
+        </w:rPr>
+        <w:tab/>
+      </w:r>
+      <w:r>
+        <w:rPr>
+          <w:b/>
+          <w:color w:val="666666"/>
+          <w:sz w:val="18"/>
+          <w:szCs w:val="18"/>
+        </w:rPr>
+        <w:tab/>
       </w:r>
     </w:p>
+    <w:p/>
     <w:p>
       <w:pPr>
         <w:pStyle w:val="Heading2"/>
@@ -2121,13 +2118,7 @@
         <w:rPr>
           <w:b/>
         </w:rPr>
-        <w:t>the list of pack</w:t>
-      </w:r>
-      <w:r>
-        <w:rPr>
-          <w:b/>
-        </w:rPr>
-        <w:t>ages and the high level description</w:t>
+        <w:t>the list of packages and the high level description</w:t>
       </w:r>
       <w:r>
         <w:t xml:space="preserve"> for each of them, to explain each one's purpose:</w:t>
@@ -2282,6 +2273,9 @@
               <w:widowControl w:val="0"/>
               <w:spacing w:line="240" w:lineRule="auto"/>
             </w:pPr>
+            <w:r>
+              <w:t>The package for managing activities that read and write from Microsoft Excel compatible files</w:t>
+            </w:r>
           </w:p>
         </w:tc>
       </w:tr>
@@ -2349,6 +2343,9 @@
               <w:widowControl w:val="0"/>
               <w:spacing w:line="240" w:lineRule="auto"/>
             </w:pPr>
+            <w:r>
+              <w:t xml:space="preserve">The package for generating UI forms that allow users to enter input data captured as variables or arguments. </w:t>
+            </w:r>
           </w:p>
         </w:tc>
       </w:tr>
@@ -2416,6 +2413,9 @@
               <w:widowControl w:val="0"/>
               <w:spacing w:line="240" w:lineRule="auto"/>
             </w:pPr>
+            <w:r>
+              <w:t>The package for sending and receiving emails</w:t>
+            </w:r>
           </w:p>
         </w:tc>
       </w:tr>
@@ -2483,6 +2483,9 @@
               <w:widowControl w:val="0"/>
               <w:spacing w:line="240" w:lineRule="auto"/>
             </w:pPr>
+            <w:r>
+              <w:t>The package for interacting with local file systems</w:t>
+            </w:r>
           </w:p>
         </w:tc>
       </w:tr>
@@ -2550,6 +2553,9 @@
               <w:widowControl w:val="0"/>
               <w:spacing w:line="240" w:lineRule="auto"/>
             </w:pPr>
+            <w:r>
+              <w:t>The package for implementing UI and Desktop automation activities.</w:t>
+            </w:r>
           </w:p>
         </w:tc>
       </w:tr>
@@ -2688,10 +2694,7 @@
             <w:bookmarkStart w:id="15" w:name="_ix86zqg5xuua" w:colFirst="0" w:colLast="0"/>
             <w:bookmarkEnd w:id="15"/>
             <w:r>
-              <w:t>(Fill in w</w:t>
-            </w:r>
-            <w:r>
-              <w:t>ith free text. If the section does not apply to your automation, mark the field as “N/A”. No empty fields. )</w:t>
+              <w:t>(Fill in with free text. If the section does not apply to your automation, mark the field as “N/A”. No empty fields. )</w:t>
             </w:r>
           </w:p>
         </w:tc>
@@ -2820,6 +2823,17 @@
               <w:widowControl w:val="0"/>
               <w:spacing w:line="240" w:lineRule="auto"/>
             </w:pPr>
+            <w:r>
+              <w:t xml:space="preserve">Any text editor capable of reading csv files as well as a </w:t>
+            </w:r>
+            <w:proofErr w:type="spellStart"/>
+            <w:r>
+              <w:t>gmail</w:t>
+            </w:r>
+            <w:proofErr w:type="spellEnd"/>
+            <w:r>
+              <w:t xml:space="preserve"> account</w:t>
+            </w:r>
           </w:p>
         </w:tc>
       </w:tr>
@@ -2906,6 +2920,7 @@
               <w:spacing w:line="240" w:lineRule="auto"/>
             </w:pPr>
             <w:r>
+              <w:lastRenderedPageBreak/>
               <w:t>4</w:t>
             </w:r>
           </w:p>
@@ -3036,7 +3051,6 @@
               <w:spacing w:line="240" w:lineRule="auto"/>
             </w:pPr>
             <w:r>
-              <w:lastRenderedPageBreak/>
               <w:t>6</w:t>
             </w:r>
           </w:p>
@@ -3987,10 +4001,7 @@
       <w:bookmarkStart w:id="24" w:name="_e82y3o3iyyjs" w:colFirst="0" w:colLast="0"/>
       <w:bookmarkEnd w:id="24"/>
       <w:r>
-        <w:t>If the aut</w:t>
-      </w:r>
-      <w:r>
-        <w:t>omated process is composed of multiple projects, copy paste and fill in the table below for each project with its specific details (there are 2 here already, assuming a dispatcher and performer project)</w:t>
+        <w:t>If the automated process is composed of multiple projects, copy paste and fill in the table below for each project with its specific details (there are 2 here already, assuming a dispatcher and performer project)</w:t>
       </w:r>
     </w:p>
     <w:p>
@@ -4018,10 +4029,7 @@
       <w:bookmarkStart w:id="26" w:name="_euhhmqopi0bx" w:colFirst="0" w:colLast="0"/>
       <w:bookmarkEnd w:id="26"/>
       <w:r>
-        <w:t>General information abou</w:t>
-      </w:r>
-      <w:r>
-        <w:t xml:space="preserve">t the process selected for RPA prior to automation.  </w:t>
+        <w:t xml:space="preserve">General information about the process selected for RPA prior to automation.  </w:t>
       </w:r>
     </w:p>
     <w:tbl>
@@ -6426,21 +6434,7 @@
                 <w:rFonts w:ascii="Arial" w:hAnsi="Arial" w:cs="Arial"/>
                 <w:color w:val="000000"/>
               </w:rPr>
-              <w:t xml:space="preserve"> of YouTube results to UiPath Orchestrator Queue, then retrieves results from Queue to confirm that they were </w:t>
-            </w:r>
-            <w:r>
-              <w:rPr>
-                <w:rFonts w:ascii="Arial" w:hAnsi="Arial" w:cs="Arial"/>
-                <w:color w:val="000000"/>
-              </w:rPr>
-              <w:t>successfully</w:t>
-            </w:r>
-            <w:r>
-              <w:rPr>
-                <w:rFonts w:ascii="Arial" w:hAnsi="Arial" w:cs="Arial"/>
-                <w:color w:val="000000"/>
-              </w:rPr>
-              <w:t xml:space="preserve"> posted. </w:t>
+              <w:t xml:space="preserve"> of YouTube results to UiPath Orchestrator Queue, then retrieves results from Queue to confirm that they were successfully posted. </w:t>
             </w:r>
           </w:p>
         </w:tc>
@@ -6865,1380 +6859,9 @@
     </w:tbl>
     <w:p/>
     <w:p>
-      <w:pPr>
-        <w:pStyle w:val="Heading2"/>
-        <w:numPr>
-          <w:ilvl w:val="0"/>
-          <w:numId w:val="9"/>
-        </w:numPr>
-      </w:pPr>
       <w:bookmarkStart w:id="39" w:name="_eddmfv9qxvte" w:colFirst="0" w:colLast="0"/>
       <w:bookmarkEnd w:id="39"/>
-      <w:r>
-        <w:t>Project Name: &lt;project name&gt;</w:t>
-      </w:r>
     </w:p>
-    <w:p>
-      <w:pPr>
-        <w:pStyle w:val="Subtitle"/>
-        <w:ind w:left="1440"/>
-      </w:pPr>
-      <w:bookmarkStart w:id="40" w:name="_rjsg3vcjtmia" w:colFirst="0" w:colLast="0"/>
-      <w:bookmarkEnd w:id="40"/>
-      <w:r>
-        <w:t xml:space="preserve">General information about the process selected for RPA prior to automation.  </w:t>
-      </w:r>
-    </w:p>
-    <w:tbl>
-      <w:tblPr>
-        <w:tblStyle w:val="a5"/>
-        <w:tblW w:w="10785" w:type="dxa"/>
-        <w:tblBorders>
-          <w:top w:val="single" w:sz="8" w:space="0" w:color="000000"/>
-          <w:left w:val="single" w:sz="8" w:space="0" w:color="000000"/>
-          <w:bottom w:val="single" w:sz="8" w:space="0" w:color="000000"/>
-          <w:right w:val="single" w:sz="8" w:space="0" w:color="000000"/>
-          <w:insideH w:val="single" w:sz="8" w:space="0" w:color="000000"/>
-          <w:insideV w:val="single" w:sz="8" w:space="0" w:color="000000"/>
-        </w:tblBorders>
-        <w:tblLayout w:type="fixed"/>
-        <w:tblLook w:val="0600" w:firstRow="0" w:lastRow="0" w:firstColumn="0" w:lastColumn="0" w:noHBand="1" w:noVBand="1"/>
-      </w:tblPr>
-      <w:tblGrid>
-        <w:gridCol w:w="555"/>
-        <w:gridCol w:w="3555"/>
-        <w:gridCol w:w="6675"/>
-      </w:tblGrid>
-      <w:tr>
-        <w:tc>
-          <w:tcPr>
-            <w:tcW w:w="555" w:type="dxa"/>
-            <w:shd w:val="clear" w:color="auto" w:fill="auto"/>
-            <w:tcMar>
-              <w:top w:w="100" w:type="dxa"/>
-              <w:left w:w="100" w:type="dxa"/>
-              <w:bottom w:w="100" w:type="dxa"/>
-              <w:right w:w="100" w:type="dxa"/>
-            </w:tcMar>
-          </w:tcPr>
-          <w:p>
-            <w:pPr>
-              <w:widowControl w:val="0"/>
-              <w:spacing w:line="240" w:lineRule="auto"/>
-            </w:pPr>
-            <w:r>
-              <w:t>#</w:t>
-            </w:r>
-          </w:p>
-        </w:tc>
-        <w:tc>
-          <w:tcPr>
-            <w:tcW w:w="3555" w:type="dxa"/>
-            <w:shd w:val="clear" w:color="auto" w:fill="auto"/>
-            <w:tcMar>
-              <w:top w:w="100" w:type="dxa"/>
-              <w:left w:w="100" w:type="dxa"/>
-              <w:bottom w:w="100" w:type="dxa"/>
-              <w:right w:w="100" w:type="dxa"/>
-            </w:tcMar>
-          </w:tcPr>
-          <w:p>
-            <w:pPr>
-              <w:widowControl w:val="0"/>
-              <w:spacing w:line="240" w:lineRule="auto"/>
-            </w:pPr>
-            <w:r>
-              <w:t>Item Name</w:t>
-            </w:r>
-          </w:p>
-        </w:tc>
-        <w:tc>
-          <w:tcPr>
-            <w:tcW w:w="6675" w:type="dxa"/>
-            <w:shd w:val="clear" w:color="auto" w:fill="auto"/>
-            <w:tcMar>
-              <w:top w:w="100" w:type="dxa"/>
-              <w:left w:w="100" w:type="dxa"/>
-              <w:bottom w:w="100" w:type="dxa"/>
-              <w:right w:w="100" w:type="dxa"/>
-            </w:tcMar>
-          </w:tcPr>
-          <w:p>
-            <w:pPr>
-              <w:widowControl w:val="0"/>
-              <w:spacing w:line="240" w:lineRule="auto"/>
-            </w:pPr>
-            <w:r>
-              <w:t xml:space="preserve">Details </w:t>
-            </w:r>
-          </w:p>
-          <w:p>
-            <w:pPr>
-              <w:pStyle w:val="Subtitle"/>
-              <w:widowControl w:val="0"/>
-              <w:spacing w:after="0" w:line="240" w:lineRule="auto"/>
-            </w:pPr>
-            <w:bookmarkStart w:id="41" w:name="_edsj2vkrjhok" w:colFirst="0" w:colLast="0"/>
-            <w:bookmarkEnd w:id="41"/>
-            <w:r>
-              <w:t>Fill in with free text. If not applicable, mark the field as “N/A". No empty fields.</w:t>
-            </w:r>
-          </w:p>
-        </w:tc>
-      </w:tr>
-      <w:tr>
-        <w:tc>
-          <w:tcPr>
-            <w:tcW w:w="555" w:type="dxa"/>
-            <w:shd w:val="clear" w:color="auto" w:fill="auto"/>
-            <w:tcMar>
-              <w:top w:w="100" w:type="dxa"/>
-              <w:left w:w="100" w:type="dxa"/>
-              <w:bottom w:w="100" w:type="dxa"/>
-              <w:right w:w="100" w:type="dxa"/>
-            </w:tcMar>
-          </w:tcPr>
-          <w:p>
-            <w:pPr>
-              <w:widowControl w:val="0"/>
-              <w:spacing w:line="240" w:lineRule="auto"/>
-            </w:pPr>
-            <w:r>
-              <w:t>1</w:t>
-            </w:r>
-          </w:p>
-        </w:tc>
-        <w:tc>
-          <w:tcPr>
-            <w:tcW w:w="3555" w:type="dxa"/>
-          </w:tcPr>
-          <w:p>
-            <w:pPr>
-              <w:spacing w:line="240" w:lineRule="auto"/>
-            </w:pPr>
-            <w:r>
-              <w:t xml:space="preserve">Environment used for development </w:t>
-            </w:r>
-          </w:p>
-          <w:p>
-            <w:pPr>
-              <w:pStyle w:val="Subtitle"/>
-              <w:spacing w:after="0" w:line="240" w:lineRule="auto"/>
-            </w:pPr>
-            <w:bookmarkStart w:id="42" w:name="_88qt2d42dzkp" w:colFirst="0" w:colLast="0"/>
-            <w:bookmarkEnd w:id="42"/>
-            <w:r>
-              <w:t xml:space="preserve">name, location, configuration details </w:t>
-            </w:r>
-            <w:proofErr w:type="spellStart"/>
-            <w:r>
-              <w:t>etc</w:t>
-            </w:r>
-            <w:proofErr w:type="spellEnd"/>
-          </w:p>
-        </w:tc>
-        <w:tc>
-          <w:tcPr>
-            <w:tcW w:w="6675" w:type="dxa"/>
-            <w:shd w:val="clear" w:color="auto" w:fill="auto"/>
-            <w:tcMar>
-              <w:top w:w="100" w:type="dxa"/>
-              <w:left w:w="100" w:type="dxa"/>
-              <w:bottom w:w="100" w:type="dxa"/>
-              <w:right w:w="100" w:type="dxa"/>
-            </w:tcMar>
-          </w:tcPr>
-          <w:p>
-            <w:pPr>
-              <w:widowControl w:val="0"/>
-              <w:spacing w:line="240" w:lineRule="auto"/>
-            </w:pPr>
-          </w:p>
-        </w:tc>
-      </w:tr>
-      <w:tr>
-        <w:tc>
-          <w:tcPr>
-            <w:tcW w:w="555" w:type="dxa"/>
-            <w:shd w:val="clear" w:color="auto" w:fill="auto"/>
-            <w:tcMar>
-              <w:top w:w="100" w:type="dxa"/>
-              <w:left w:w="100" w:type="dxa"/>
-              <w:bottom w:w="100" w:type="dxa"/>
-              <w:right w:w="100" w:type="dxa"/>
-            </w:tcMar>
-          </w:tcPr>
-          <w:p>
-            <w:pPr>
-              <w:widowControl w:val="0"/>
-              <w:spacing w:line="240" w:lineRule="auto"/>
-            </w:pPr>
-            <w:r>
-              <w:t>2</w:t>
-            </w:r>
-          </w:p>
-        </w:tc>
-        <w:tc>
-          <w:tcPr>
-            <w:tcW w:w="3555" w:type="dxa"/>
-          </w:tcPr>
-          <w:p>
-            <w:pPr>
-              <w:spacing w:line="240" w:lineRule="auto"/>
-            </w:pPr>
-            <w:r>
-              <w:t>Environment prerequisites</w:t>
-            </w:r>
-          </w:p>
-          <w:p>
-            <w:pPr>
-              <w:pStyle w:val="Subtitle"/>
-              <w:spacing w:after="0" w:line="240" w:lineRule="auto"/>
-            </w:pPr>
-            <w:bookmarkStart w:id="43" w:name="_9hnp5a9p1k44" w:colFirst="0" w:colLast="0"/>
-            <w:bookmarkEnd w:id="43"/>
-            <w:r>
-              <w:t>OS details, libraries, required apps</w:t>
-            </w:r>
-          </w:p>
-        </w:tc>
-        <w:tc>
-          <w:tcPr>
-            <w:tcW w:w="6675" w:type="dxa"/>
-            <w:shd w:val="clear" w:color="auto" w:fill="auto"/>
-            <w:tcMar>
-              <w:top w:w="100" w:type="dxa"/>
-              <w:left w:w="100" w:type="dxa"/>
-              <w:bottom w:w="100" w:type="dxa"/>
-              <w:right w:w="100" w:type="dxa"/>
-            </w:tcMar>
-          </w:tcPr>
-          <w:p>
-            <w:pPr>
-              <w:widowControl w:val="0"/>
-              <w:spacing w:line="240" w:lineRule="auto"/>
-            </w:pPr>
-          </w:p>
-        </w:tc>
-      </w:tr>
-      <w:tr>
-        <w:tc>
-          <w:tcPr>
-            <w:tcW w:w="555" w:type="dxa"/>
-            <w:shd w:val="clear" w:color="auto" w:fill="auto"/>
-            <w:tcMar>
-              <w:top w:w="100" w:type="dxa"/>
-              <w:left w:w="100" w:type="dxa"/>
-              <w:bottom w:w="100" w:type="dxa"/>
-              <w:right w:w="100" w:type="dxa"/>
-            </w:tcMar>
-          </w:tcPr>
-          <w:p>
-            <w:pPr>
-              <w:widowControl w:val="0"/>
-              <w:spacing w:line="240" w:lineRule="auto"/>
-            </w:pPr>
-            <w:r>
-              <w:t>3</w:t>
-            </w:r>
-          </w:p>
-        </w:tc>
-        <w:tc>
-          <w:tcPr>
-            <w:tcW w:w="3555" w:type="dxa"/>
-          </w:tcPr>
-          <w:p>
-            <w:pPr>
-              <w:spacing w:line="240" w:lineRule="auto"/>
-            </w:pPr>
-            <w:r>
-              <w:t>Logging level</w:t>
-            </w:r>
-          </w:p>
-        </w:tc>
-        <w:tc>
-          <w:tcPr>
-            <w:tcW w:w="6675" w:type="dxa"/>
-            <w:shd w:val="clear" w:color="auto" w:fill="auto"/>
-            <w:tcMar>
-              <w:top w:w="100" w:type="dxa"/>
-              <w:left w:w="100" w:type="dxa"/>
-              <w:bottom w:w="100" w:type="dxa"/>
-              <w:right w:w="100" w:type="dxa"/>
-            </w:tcMar>
-          </w:tcPr>
-          <w:p>
-            <w:pPr>
-              <w:widowControl w:val="0"/>
-              <w:spacing w:line="240" w:lineRule="auto"/>
-            </w:pPr>
-          </w:p>
-        </w:tc>
-      </w:tr>
-      <w:tr>
-        <w:tc>
-          <w:tcPr>
-            <w:tcW w:w="555" w:type="dxa"/>
-            <w:shd w:val="clear" w:color="auto" w:fill="auto"/>
-            <w:tcMar>
-              <w:top w:w="100" w:type="dxa"/>
-              <w:left w:w="100" w:type="dxa"/>
-              <w:bottom w:w="100" w:type="dxa"/>
-              <w:right w:w="100" w:type="dxa"/>
-            </w:tcMar>
-          </w:tcPr>
-          <w:p>
-            <w:pPr>
-              <w:widowControl w:val="0"/>
-              <w:spacing w:line="240" w:lineRule="auto"/>
-            </w:pPr>
-            <w:r>
-              <w:t>4</w:t>
-            </w:r>
-          </w:p>
-        </w:tc>
-        <w:tc>
-          <w:tcPr>
-            <w:tcW w:w="3555" w:type="dxa"/>
-          </w:tcPr>
-          <w:p>
-            <w:pPr>
-              <w:spacing w:line="240" w:lineRule="auto"/>
-            </w:pPr>
-            <w:r>
-              <w:t xml:space="preserve">Details about automation </w:t>
-            </w:r>
-          </w:p>
-          <w:p>
-            <w:pPr>
-              <w:pStyle w:val="Subtitle"/>
-              <w:spacing w:after="0" w:line="240" w:lineRule="auto"/>
-            </w:pPr>
-            <w:bookmarkStart w:id="44" w:name="_n3isihmdc33e" w:colFirst="0" w:colLast="0"/>
-            <w:bookmarkEnd w:id="44"/>
-            <w:r>
-              <w:t>if the apps were automated using UI Automation, Image &amp; Text</w:t>
-            </w:r>
-          </w:p>
-        </w:tc>
-        <w:tc>
-          <w:tcPr>
-            <w:tcW w:w="6675" w:type="dxa"/>
-            <w:shd w:val="clear" w:color="auto" w:fill="auto"/>
-            <w:tcMar>
-              <w:top w:w="100" w:type="dxa"/>
-              <w:left w:w="100" w:type="dxa"/>
-              <w:bottom w:w="100" w:type="dxa"/>
-              <w:right w:w="100" w:type="dxa"/>
-            </w:tcMar>
-          </w:tcPr>
-          <w:p>
-            <w:pPr>
-              <w:widowControl w:val="0"/>
-              <w:spacing w:line="240" w:lineRule="auto"/>
-            </w:pPr>
-          </w:p>
-        </w:tc>
-      </w:tr>
-      <w:tr>
-        <w:tc>
-          <w:tcPr>
-            <w:tcW w:w="555" w:type="dxa"/>
-            <w:shd w:val="clear" w:color="auto" w:fill="auto"/>
-            <w:tcMar>
-              <w:top w:w="100" w:type="dxa"/>
-              <w:left w:w="100" w:type="dxa"/>
-              <w:bottom w:w="100" w:type="dxa"/>
-              <w:right w:w="100" w:type="dxa"/>
-            </w:tcMar>
-          </w:tcPr>
-          <w:p>
-            <w:pPr>
-              <w:widowControl w:val="0"/>
-              <w:spacing w:line="240" w:lineRule="auto"/>
-            </w:pPr>
-            <w:r>
-              <w:t>5</w:t>
-            </w:r>
-          </w:p>
-        </w:tc>
-        <w:tc>
-          <w:tcPr>
-            <w:tcW w:w="3555" w:type="dxa"/>
-          </w:tcPr>
-          <w:p>
-            <w:pPr>
-              <w:spacing w:line="240" w:lineRule="auto"/>
-            </w:pPr>
-            <w:r>
-              <w:t xml:space="preserve">In case of attended bot, can the user operate the computer while the robot is running? </w:t>
-            </w:r>
-          </w:p>
-        </w:tc>
-        <w:tc>
-          <w:tcPr>
-            <w:tcW w:w="6675" w:type="dxa"/>
-            <w:shd w:val="clear" w:color="auto" w:fill="auto"/>
-            <w:tcMar>
-              <w:top w:w="100" w:type="dxa"/>
-              <w:left w:w="100" w:type="dxa"/>
-              <w:bottom w:w="100" w:type="dxa"/>
-              <w:right w:w="100" w:type="dxa"/>
-            </w:tcMar>
-          </w:tcPr>
-          <w:p>
-            <w:pPr>
-              <w:widowControl w:val="0"/>
-              <w:spacing w:line="240" w:lineRule="auto"/>
-            </w:pPr>
-          </w:p>
-        </w:tc>
-      </w:tr>
-      <w:tr>
-        <w:tc>
-          <w:tcPr>
-            <w:tcW w:w="555" w:type="dxa"/>
-            <w:shd w:val="clear" w:color="auto" w:fill="auto"/>
-            <w:tcMar>
-              <w:top w:w="100" w:type="dxa"/>
-              <w:left w:w="100" w:type="dxa"/>
-              <w:bottom w:w="100" w:type="dxa"/>
-              <w:right w:w="100" w:type="dxa"/>
-            </w:tcMar>
-          </w:tcPr>
-          <w:p>
-            <w:pPr>
-              <w:widowControl w:val="0"/>
-              <w:spacing w:line="240" w:lineRule="auto"/>
-            </w:pPr>
-            <w:r>
-              <w:t>6</w:t>
-            </w:r>
-          </w:p>
-        </w:tc>
-        <w:tc>
-          <w:tcPr>
-            <w:tcW w:w="3555" w:type="dxa"/>
-          </w:tcPr>
-          <w:p>
-            <w:pPr>
-              <w:spacing w:line="240" w:lineRule="auto"/>
-            </w:pPr>
-            <w:r>
-              <w:t>Repository for project</w:t>
-            </w:r>
-          </w:p>
-          <w:p>
-            <w:pPr>
-              <w:pStyle w:val="Subtitle"/>
-              <w:spacing w:after="0" w:line="240" w:lineRule="auto"/>
-            </w:pPr>
-            <w:bookmarkStart w:id="45" w:name="_a67f36rnr45h" w:colFirst="0" w:colLast="0"/>
-            <w:bookmarkEnd w:id="45"/>
-            <w:r>
-              <w:t>where the developed project is stored</w:t>
-            </w:r>
-          </w:p>
-        </w:tc>
-        <w:tc>
-          <w:tcPr>
-            <w:tcW w:w="6675" w:type="dxa"/>
-            <w:shd w:val="clear" w:color="auto" w:fill="auto"/>
-            <w:tcMar>
-              <w:top w:w="100" w:type="dxa"/>
-              <w:left w:w="100" w:type="dxa"/>
-              <w:bottom w:w="100" w:type="dxa"/>
-              <w:right w:w="100" w:type="dxa"/>
-            </w:tcMar>
-          </w:tcPr>
-          <w:p>
-            <w:pPr>
-              <w:widowControl w:val="0"/>
-              <w:spacing w:line="240" w:lineRule="auto"/>
-            </w:pPr>
-          </w:p>
-        </w:tc>
-      </w:tr>
-      <w:tr>
-        <w:tc>
-          <w:tcPr>
-            <w:tcW w:w="555" w:type="dxa"/>
-            <w:shd w:val="clear" w:color="auto" w:fill="auto"/>
-            <w:tcMar>
-              <w:top w:w="100" w:type="dxa"/>
-              <w:left w:w="100" w:type="dxa"/>
-              <w:bottom w:w="100" w:type="dxa"/>
-              <w:right w:w="100" w:type="dxa"/>
-            </w:tcMar>
-          </w:tcPr>
-          <w:p>
-            <w:pPr>
-              <w:widowControl w:val="0"/>
-              <w:spacing w:line="240" w:lineRule="auto"/>
-            </w:pPr>
-            <w:r>
-              <w:t>7</w:t>
-            </w:r>
-          </w:p>
-        </w:tc>
-        <w:tc>
-          <w:tcPr>
-            <w:tcW w:w="3555" w:type="dxa"/>
-          </w:tcPr>
-          <w:p>
-            <w:pPr>
-              <w:spacing w:line="240" w:lineRule="auto"/>
-            </w:pPr>
-            <w:r>
-              <w:t xml:space="preserve">List of reused components </w:t>
-            </w:r>
-          </w:p>
-        </w:tc>
-        <w:tc>
-          <w:tcPr>
-            <w:tcW w:w="6675" w:type="dxa"/>
-            <w:shd w:val="clear" w:color="auto" w:fill="auto"/>
-            <w:tcMar>
-              <w:top w:w="100" w:type="dxa"/>
-              <w:left w:w="100" w:type="dxa"/>
-              <w:bottom w:w="100" w:type="dxa"/>
-              <w:right w:w="100" w:type="dxa"/>
-            </w:tcMar>
-          </w:tcPr>
-          <w:p>
-            <w:pPr>
-              <w:widowControl w:val="0"/>
-              <w:spacing w:line="240" w:lineRule="auto"/>
-            </w:pPr>
-          </w:p>
-        </w:tc>
-      </w:tr>
-      <w:tr>
-        <w:tc>
-          <w:tcPr>
-            <w:tcW w:w="555" w:type="dxa"/>
-            <w:shd w:val="clear" w:color="auto" w:fill="auto"/>
-            <w:tcMar>
-              <w:top w:w="100" w:type="dxa"/>
-              <w:left w:w="100" w:type="dxa"/>
-              <w:bottom w:w="100" w:type="dxa"/>
-              <w:right w:w="100" w:type="dxa"/>
-            </w:tcMar>
-          </w:tcPr>
-          <w:p>
-            <w:pPr>
-              <w:widowControl w:val="0"/>
-              <w:spacing w:line="240" w:lineRule="auto"/>
-            </w:pPr>
-            <w:r>
-              <w:t>8</w:t>
-            </w:r>
-          </w:p>
-        </w:tc>
-        <w:tc>
-          <w:tcPr>
-            <w:tcW w:w="3555" w:type="dxa"/>
-          </w:tcPr>
-          <w:p>
-            <w:pPr>
-              <w:spacing w:line="240" w:lineRule="auto"/>
-            </w:pPr>
-            <w:r>
-              <w:t>Custom logs defined in the workflows</w:t>
-            </w:r>
-          </w:p>
-          <w:p>
-            <w:pPr>
-              <w:pStyle w:val="Subtitle"/>
-              <w:spacing w:after="0" w:line="240" w:lineRule="auto"/>
-            </w:pPr>
-            <w:bookmarkStart w:id="46" w:name="_dplksggsus6w" w:colFirst="0" w:colLast="0"/>
-            <w:bookmarkEnd w:id="46"/>
-            <w:r>
-              <w:t>where Throw Activity was used or custom log message was defined</w:t>
-            </w:r>
-          </w:p>
-        </w:tc>
-        <w:tc>
-          <w:tcPr>
-            <w:tcW w:w="6675" w:type="dxa"/>
-            <w:shd w:val="clear" w:color="auto" w:fill="auto"/>
-            <w:tcMar>
-              <w:top w:w="100" w:type="dxa"/>
-              <w:left w:w="100" w:type="dxa"/>
-              <w:bottom w:w="100" w:type="dxa"/>
-              <w:right w:w="100" w:type="dxa"/>
-            </w:tcMar>
-          </w:tcPr>
-          <w:p>
-            <w:pPr>
-              <w:widowControl w:val="0"/>
-              <w:spacing w:line="240" w:lineRule="auto"/>
-            </w:pPr>
-          </w:p>
-        </w:tc>
-      </w:tr>
-      <w:tr>
-        <w:tc>
-          <w:tcPr>
-            <w:tcW w:w="555" w:type="dxa"/>
-            <w:shd w:val="clear" w:color="auto" w:fill="auto"/>
-            <w:tcMar>
-              <w:top w:w="100" w:type="dxa"/>
-              <w:left w:w="100" w:type="dxa"/>
-              <w:bottom w:w="100" w:type="dxa"/>
-              <w:right w:w="100" w:type="dxa"/>
-            </w:tcMar>
-          </w:tcPr>
-          <w:p>
-            <w:pPr>
-              <w:widowControl w:val="0"/>
-              <w:spacing w:line="240" w:lineRule="auto"/>
-            </w:pPr>
-            <w:r>
-              <w:t>9</w:t>
-            </w:r>
-          </w:p>
-        </w:tc>
-        <w:tc>
-          <w:tcPr>
-            <w:tcW w:w="3555" w:type="dxa"/>
-          </w:tcPr>
-          <w:p>
-            <w:pPr>
-              <w:spacing w:line="240" w:lineRule="auto"/>
-            </w:pPr>
-            <w:r>
-              <w:t>Frequent errors found in the development phase</w:t>
-            </w:r>
-          </w:p>
-        </w:tc>
-        <w:tc>
-          <w:tcPr>
-            <w:tcW w:w="6675" w:type="dxa"/>
-            <w:shd w:val="clear" w:color="auto" w:fill="auto"/>
-            <w:tcMar>
-              <w:top w:w="100" w:type="dxa"/>
-              <w:left w:w="100" w:type="dxa"/>
-              <w:bottom w:w="100" w:type="dxa"/>
-              <w:right w:w="100" w:type="dxa"/>
-            </w:tcMar>
-          </w:tcPr>
-          <w:p>
-            <w:pPr>
-              <w:widowControl w:val="0"/>
-              <w:spacing w:line="240" w:lineRule="auto"/>
-            </w:pPr>
-          </w:p>
-        </w:tc>
-      </w:tr>
-      <w:tr>
-        <w:tc>
-          <w:tcPr>
-            <w:tcW w:w="555" w:type="dxa"/>
-            <w:shd w:val="clear" w:color="auto" w:fill="auto"/>
-            <w:tcMar>
-              <w:top w:w="100" w:type="dxa"/>
-              <w:left w:w="100" w:type="dxa"/>
-              <w:bottom w:w="100" w:type="dxa"/>
-              <w:right w:w="100" w:type="dxa"/>
-            </w:tcMar>
-          </w:tcPr>
-          <w:p>
-            <w:pPr>
-              <w:widowControl w:val="0"/>
-              <w:spacing w:line="240" w:lineRule="auto"/>
-            </w:pPr>
-            <w:r>
-              <w:lastRenderedPageBreak/>
-              <w:t>10</w:t>
-            </w:r>
-          </w:p>
-        </w:tc>
-        <w:tc>
-          <w:tcPr>
-            <w:tcW w:w="3555" w:type="dxa"/>
-          </w:tcPr>
-          <w:p>
-            <w:pPr>
-              <w:spacing w:line="240" w:lineRule="auto"/>
-            </w:pPr>
-            <w:r>
-              <w:t>Workarounds used in the automation phase</w:t>
-            </w:r>
-          </w:p>
-        </w:tc>
-        <w:tc>
-          <w:tcPr>
-            <w:tcW w:w="6675" w:type="dxa"/>
-            <w:shd w:val="clear" w:color="auto" w:fill="auto"/>
-            <w:tcMar>
-              <w:top w:w="100" w:type="dxa"/>
-              <w:left w:w="100" w:type="dxa"/>
-              <w:bottom w:w="100" w:type="dxa"/>
-              <w:right w:w="100" w:type="dxa"/>
-            </w:tcMar>
-          </w:tcPr>
-          <w:p>
-            <w:pPr>
-              <w:widowControl w:val="0"/>
-              <w:spacing w:line="240" w:lineRule="auto"/>
-            </w:pPr>
-          </w:p>
-        </w:tc>
-      </w:tr>
-      <w:tr>
-        <w:tc>
-          <w:tcPr>
-            <w:tcW w:w="555" w:type="dxa"/>
-            <w:shd w:val="clear" w:color="auto" w:fill="auto"/>
-            <w:tcMar>
-              <w:top w:w="100" w:type="dxa"/>
-              <w:left w:w="100" w:type="dxa"/>
-              <w:bottom w:w="100" w:type="dxa"/>
-              <w:right w:w="100" w:type="dxa"/>
-            </w:tcMar>
-          </w:tcPr>
-          <w:p>
-            <w:pPr>
-              <w:widowControl w:val="0"/>
-              <w:spacing w:line="240" w:lineRule="auto"/>
-            </w:pPr>
-            <w:r>
-              <w:t>11</w:t>
-            </w:r>
-          </w:p>
-        </w:tc>
-        <w:tc>
-          <w:tcPr>
-            <w:tcW w:w="3555" w:type="dxa"/>
-          </w:tcPr>
-          <w:p>
-            <w:pPr>
-              <w:spacing w:line="240" w:lineRule="auto"/>
-            </w:pPr>
-            <w:r>
-              <w:t>Configuration method</w:t>
-            </w:r>
-          </w:p>
-          <w:p>
-            <w:pPr>
-              <w:pStyle w:val="Subtitle"/>
-              <w:spacing w:after="0" w:line="240" w:lineRule="auto"/>
-            </w:pPr>
-            <w:bookmarkStart w:id="47" w:name="_8z2ypjcvmv0v" w:colFirst="0" w:colLast="0"/>
-            <w:bookmarkEnd w:id="47"/>
-            <w:r>
-              <w:t>assets, excel file, Json file</w:t>
-            </w:r>
-          </w:p>
-        </w:tc>
-        <w:tc>
-          <w:tcPr>
-            <w:tcW w:w="6675" w:type="dxa"/>
-            <w:shd w:val="clear" w:color="auto" w:fill="auto"/>
-            <w:tcMar>
-              <w:top w:w="100" w:type="dxa"/>
-              <w:left w:w="100" w:type="dxa"/>
-              <w:bottom w:w="100" w:type="dxa"/>
-              <w:right w:w="100" w:type="dxa"/>
-            </w:tcMar>
-          </w:tcPr>
-          <w:p>
-            <w:pPr>
-              <w:widowControl w:val="0"/>
-              <w:spacing w:line="240" w:lineRule="auto"/>
-            </w:pPr>
-          </w:p>
-        </w:tc>
-      </w:tr>
-      <w:tr>
-        <w:tc>
-          <w:tcPr>
-            <w:tcW w:w="555" w:type="dxa"/>
-            <w:shd w:val="clear" w:color="auto" w:fill="auto"/>
-            <w:tcMar>
-              <w:top w:w="100" w:type="dxa"/>
-              <w:left w:w="100" w:type="dxa"/>
-              <w:bottom w:w="100" w:type="dxa"/>
-              <w:right w:w="100" w:type="dxa"/>
-            </w:tcMar>
-          </w:tcPr>
-          <w:p>
-            <w:pPr>
-              <w:widowControl w:val="0"/>
-              <w:spacing w:line="240" w:lineRule="auto"/>
-            </w:pPr>
-            <w:r>
-              <w:t>12</w:t>
-            </w:r>
-          </w:p>
-        </w:tc>
-        <w:tc>
-          <w:tcPr>
-            <w:tcW w:w="3555" w:type="dxa"/>
-          </w:tcPr>
-          <w:p>
-            <w:pPr>
-              <w:spacing w:line="240" w:lineRule="auto"/>
-            </w:pPr>
-            <w:r>
-              <w:t>Configuration details</w:t>
-            </w:r>
-          </w:p>
-          <w:p>
-            <w:pPr>
-              <w:pStyle w:val="Subtitle"/>
-              <w:spacing w:after="0" w:line="240" w:lineRule="auto"/>
-            </w:pPr>
-            <w:bookmarkStart w:id="48" w:name="_m9zftclfteha" w:colFirst="0" w:colLast="0"/>
-            <w:bookmarkEnd w:id="48"/>
-            <w:r>
-              <w:t>path for input files, configuration Orchestrator assets used</w:t>
-            </w:r>
-          </w:p>
-        </w:tc>
-        <w:tc>
-          <w:tcPr>
-            <w:tcW w:w="6675" w:type="dxa"/>
-            <w:shd w:val="clear" w:color="auto" w:fill="auto"/>
-            <w:tcMar>
-              <w:top w:w="100" w:type="dxa"/>
-              <w:left w:w="100" w:type="dxa"/>
-              <w:bottom w:w="100" w:type="dxa"/>
-              <w:right w:w="100" w:type="dxa"/>
-            </w:tcMar>
-          </w:tcPr>
-          <w:p>
-            <w:pPr>
-              <w:widowControl w:val="0"/>
-              <w:spacing w:line="240" w:lineRule="auto"/>
-            </w:pPr>
-          </w:p>
-        </w:tc>
-      </w:tr>
-      <w:tr>
-        <w:tc>
-          <w:tcPr>
-            <w:tcW w:w="555" w:type="dxa"/>
-            <w:shd w:val="clear" w:color="auto" w:fill="auto"/>
-            <w:tcMar>
-              <w:top w:w="100" w:type="dxa"/>
-              <w:left w:w="100" w:type="dxa"/>
-              <w:bottom w:w="100" w:type="dxa"/>
-              <w:right w:w="100" w:type="dxa"/>
-            </w:tcMar>
-          </w:tcPr>
-          <w:p>
-            <w:pPr>
-              <w:widowControl w:val="0"/>
-              <w:spacing w:line="240" w:lineRule="auto"/>
-            </w:pPr>
-            <w:r>
-              <w:t>13</w:t>
-            </w:r>
-          </w:p>
-        </w:tc>
-        <w:tc>
-          <w:tcPr>
-            <w:tcW w:w="3555" w:type="dxa"/>
-          </w:tcPr>
-          <w:p>
-            <w:pPr>
-              <w:spacing w:line="240" w:lineRule="auto"/>
-            </w:pPr>
-            <w:r>
-              <w:t>Workflow File Export List</w:t>
-            </w:r>
-          </w:p>
-          <w:p>
-            <w:pPr>
-              <w:pStyle w:val="Subtitle"/>
-              <w:spacing w:after="0" w:line="240" w:lineRule="auto"/>
-            </w:pPr>
-            <w:bookmarkStart w:id="49" w:name="_j1gezjdipaqi" w:colFirst="0" w:colLast="0"/>
-            <w:bookmarkEnd w:id="49"/>
-            <w:r>
-              <w:t>Use the project mapping tool</w:t>
-            </w:r>
-          </w:p>
-        </w:tc>
-        <w:tc>
-          <w:tcPr>
-            <w:tcW w:w="6675" w:type="dxa"/>
-            <w:shd w:val="clear" w:color="auto" w:fill="auto"/>
-            <w:tcMar>
-              <w:top w:w="100" w:type="dxa"/>
-              <w:left w:w="100" w:type="dxa"/>
-              <w:bottom w:w="100" w:type="dxa"/>
-              <w:right w:w="100" w:type="dxa"/>
-            </w:tcMar>
-          </w:tcPr>
-          <w:p>
-            <w:pPr>
-              <w:widowControl w:val="0"/>
-              <w:spacing w:line="240" w:lineRule="auto"/>
-            </w:pPr>
-          </w:p>
-        </w:tc>
-      </w:tr>
-    </w:tbl>
-    <w:p>
-      <w:pPr>
-        <w:pStyle w:val="Subtitle"/>
-      </w:pPr>
-      <w:bookmarkStart w:id="50" w:name="_7g2ughikniuz" w:colFirst="0" w:colLast="0"/>
-      <w:bookmarkEnd w:id="50"/>
-    </w:p>
-    <w:p>
-      <w:pPr>
-        <w:pStyle w:val="Heading3"/>
-        <w:numPr>
-          <w:ilvl w:val="0"/>
-          <w:numId w:val="11"/>
-        </w:numPr>
-      </w:pPr>
-      <w:bookmarkStart w:id="51" w:name="_cebp8lzhrwzt" w:colFirst="0" w:colLast="0"/>
-      <w:bookmarkEnd w:id="51"/>
-      <w:r>
-        <w:t>Workflow(s) specific to the Project</w:t>
-      </w:r>
-    </w:p>
-    <w:p>
-      <w:pPr>
-        <w:pStyle w:val="Subtitle"/>
-        <w:ind w:left="2160"/>
-      </w:pPr>
-      <w:bookmarkStart w:id="52" w:name="_a16ef696hyjj" w:colFirst="0" w:colLast="0"/>
-      <w:bookmarkEnd w:id="52"/>
-      <w:r>
-        <w:t>Define below all the workflow files (.</w:t>
-      </w:r>
-      <w:proofErr w:type="spellStart"/>
-      <w:r>
-        <w:t>xaml</w:t>
-      </w:r>
-      <w:proofErr w:type="spellEnd"/>
-      <w:r>
-        <w:t xml:space="preserve"> files) used in the project, with the Input and Output data.</w:t>
-      </w:r>
-    </w:p>
-    <w:tbl>
-      <w:tblPr>
-        <w:tblStyle w:val="a6"/>
-        <w:tblW w:w="10785" w:type="dxa"/>
-        <w:tblBorders>
-          <w:top w:val="single" w:sz="8" w:space="0" w:color="000000"/>
-          <w:left w:val="single" w:sz="8" w:space="0" w:color="000000"/>
-          <w:bottom w:val="single" w:sz="8" w:space="0" w:color="000000"/>
-          <w:right w:val="single" w:sz="8" w:space="0" w:color="000000"/>
-          <w:insideH w:val="single" w:sz="8" w:space="0" w:color="000000"/>
-          <w:insideV w:val="single" w:sz="8" w:space="0" w:color="000000"/>
-        </w:tblBorders>
-        <w:tblLayout w:type="fixed"/>
-        <w:tblLook w:val="0600" w:firstRow="0" w:lastRow="0" w:firstColumn="0" w:lastColumn="0" w:noHBand="1" w:noVBand="1"/>
-      </w:tblPr>
-      <w:tblGrid>
-        <w:gridCol w:w="465"/>
-        <w:gridCol w:w="2580"/>
-        <w:gridCol w:w="2580"/>
-        <w:gridCol w:w="2580"/>
-        <w:gridCol w:w="2580"/>
-      </w:tblGrid>
-      <w:tr>
-        <w:tc>
-          <w:tcPr>
-            <w:tcW w:w="465" w:type="dxa"/>
-            <w:shd w:val="clear" w:color="auto" w:fill="auto"/>
-            <w:tcMar>
-              <w:top w:w="100" w:type="dxa"/>
-              <w:left w:w="100" w:type="dxa"/>
-              <w:bottom w:w="100" w:type="dxa"/>
-              <w:right w:w="100" w:type="dxa"/>
-            </w:tcMar>
-          </w:tcPr>
-          <w:p>
-            <w:pPr>
-              <w:widowControl w:val="0"/>
-              <w:spacing w:line="240" w:lineRule="auto"/>
-            </w:pPr>
-            <w:r>
-              <w:t>#</w:t>
-            </w:r>
-          </w:p>
-        </w:tc>
-        <w:tc>
-          <w:tcPr>
-            <w:tcW w:w="2580" w:type="dxa"/>
-            <w:shd w:val="clear" w:color="auto" w:fill="auto"/>
-            <w:tcMar>
-              <w:top w:w="100" w:type="dxa"/>
-              <w:left w:w="100" w:type="dxa"/>
-              <w:bottom w:w="100" w:type="dxa"/>
-              <w:right w:w="100" w:type="dxa"/>
-            </w:tcMar>
-          </w:tcPr>
-          <w:p>
-            <w:pPr>
-              <w:widowControl w:val="0"/>
-              <w:spacing w:line="240" w:lineRule="auto"/>
-            </w:pPr>
-            <w:r>
-              <w:t>Workflow File Name</w:t>
-            </w:r>
-          </w:p>
-        </w:tc>
-        <w:tc>
-          <w:tcPr>
-            <w:tcW w:w="2580" w:type="dxa"/>
-            <w:shd w:val="clear" w:color="auto" w:fill="auto"/>
-            <w:tcMar>
-              <w:top w:w="100" w:type="dxa"/>
-              <w:left w:w="100" w:type="dxa"/>
-              <w:bottom w:w="100" w:type="dxa"/>
-              <w:right w:w="100" w:type="dxa"/>
-            </w:tcMar>
-          </w:tcPr>
-          <w:p>
-            <w:pPr>
-              <w:widowControl w:val="0"/>
-              <w:spacing w:line="240" w:lineRule="auto"/>
-            </w:pPr>
-            <w:r>
-              <w:t>Description</w:t>
-            </w:r>
-          </w:p>
-        </w:tc>
-        <w:tc>
-          <w:tcPr>
-            <w:tcW w:w="2580" w:type="dxa"/>
-            <w:shd w:val="clear" w:color="auto" w:fill="auto"/>
-            <w:tcMar>
-              <w:top w:w="100" w:type="dxa"/>
-              <w:left w:w="100" w:type="dxa"/>
-              <w:bottom w:w="100" w:type="dxa"/>
-              <w:right w:w="100" w:type="dxa"/>
-            </w:tcMar>
-          </w:tcPr>
-          <w:p>
-            <w:pPr>
-              <w:widowControl w:val="0"/>
-              <w:spacing w:line="240" w:lineRule="auto"/>
-            </w:pPr>
-            <w:r>
-              <w:t>Arguments</w:t>
-            </w:r>
-          </w:p>
-        </w:tc>
-        <w:tc>
-          <w:tcPr>
-            <w:tcW w:w="2580" w:type="dxa"/>
-            <w:shd w:val="clear" w:color="auto" w:fill="auto"/>
-            <w:tcMar>
-              <w:top w:w="100" w:type="dxa"/>
-              <w:left w:w="100" w:type="dxa"/>
-              <w:bottom w:w="100" w:type="dxa"/>
-              <w:right w:w="100" w:type="dxa"/>
-            </w:tcMar>
-          </w:tcPr>
-          <w:p>
-            <w:pPr>
-              <w:widowControl w:val="0"/>
-              <w:spacing w:line="240" w:lineRule="auto"/>
-            </w:pPr>
-            <w:r>
-              <w:t>Comments</w:t>
-            </w:r>
-          </w:p>
-        </w:tc>
-      </w:tr>
-      <w:tr>
-        <w:tc>
-          <w:tcPr>
-            <w:tcW w:w="465" w:type="dxa"/>
-            <w:shd w:val="clear" w:color="auto" w:fill="auto"/>
-            <w:tcMar>
-              <w:top w:w="100" w:type="dxa"/>
-              <w:left w:w="100" w:type="dxa"/>
-              <w:bottom w:w="100" w:type="dxa"/>
-              <w:right w:w="100" w:type="dxa"/>
-            </w:tcMar>
-          </w:tcPr>
-          <w:p>
-            <w:pPr>
-              <w:widowControl w:val="0"/>
-              <w:spacing w:line="240" w:lineRule="auto"/>
-            </w:pPr>
-            <w:r>
-              <w:t>1</w:t>
-            </w:r>
-          </w:p>
-        </w:tc>
-        <w:tc>
-          <w:tcPr>
-            <w:tcW w:w="2580" w:type="dxa"/>
-            <w:shd w:val="clear" w:color="auto" w:fill="auto"/>
-            <w:tcMar>
-              <w:top w:w="100" w:type="dxa"/>
-              <w:left w:w="100" w:type="dxa"/>
-              <w:bottom w:w="100" w:type="dxa"/>
-              <w:right w:w="100" w:type="dxa"/>
-            </w:tcMar>
-          </w:tcPr>
-          <w:p>
-            <w:pPr>
-              <w:widowControl w:val="0"/>
-              <w:spacing w:line="240" w:lineRule="auto"/>
-            </w:pPr>
-          </w:p>
-        </w:tc>
-        <w:tc>
-          <w:tcPr>
-            <w:tcW w:w="2580" w:type="dxa"/>
-            <w:shd w:val="clear" w:color="auto" w:fill="auto"/>
-            <w:tcMar>
-              <w:top w:w="100" w:type="dxa"/>
-              <w:left w:w="100" w:type="dxa"/>
-              <w:bottom w:w="100" w:type="dxa"/>
-              <w:right w:w="100" w:type="dxa"/>
-            </w:tcMar>
-          </w:tcPr>
-          <w:p>
-            <w:pPr>
-              <w:widowControl w:val="0"/>
-              <w:spacing w:line="240" w:lineRule="auto"/>
-            </w:pPr>
-          </w:p>
-        </w:tc>
-        <w:tc>
-          <w:tcPr>
-            <w:tcW w:w="2580" w:type="dxa"/>
-            <w:shd w:val="clear" w:color="auto" w:fill="auto"/>
-            <w:tcMar>
-              <w:top w:w="100" w:type="dxa"/>
-              <w:left w:w="100" w:type="dxa"/>
-              <w:bottom w:w="100" w:type="dxa"/>
-              <w:right w:w="100" w:type="dxa"/>
-            </w:tcMar>
-          </w:tcPr>
-          <w:p>
-            <w:pPr>
-              <w:widowControl w:val="0"/>
-              <w:spacing w:line="240" w:lineRule="auto"/>
-            </w:pPr>
-          </w:p>
-        </w:tc>
-        <w:tc>
-          <w:tcPr>
-            <w:tcW w:w="2580" w:type="dxa"/>
-            <w:shd w:val="clear" w:color="auto" w:fill="auto"/>
-            <w:tcMar>
-              <w:top w:w="100" w:type="dxa"/>
-              <w:left w:w="100" w:type="dxa"/>
-              <w:bottom w:w="100" w:type="dxa"/>
-              <w:right w:w="100" w:type="dxa"/>
-            </w:tcMar>
-          </w:tcPr>
-          <w:p>
-            <w:pPr>
-              <w:widowControl w:val="0"/>
-              <w:spacing w:line="240" w:lineRule="auto"/>
-            </w:pPr>
-          </w:p>
-        </w:tc>
-      </w:tr>
-      <w:tr>
-        <w:tc>
-          <w:tcPr>
-            <w:tcW w:w="465" w:type="dxa"/>
-            <w:shd w:val="clear" w:color="auto" w:fill="auto"/>
-            <w:tcMar>
-              <w:top w:w="100" w:type="dxa"/>
-              <w:left w:w="100" w:type="dxa"/>
-              <w:bottom w:w="100" w:type="dxa"/>
-              <w:right w:w="100" w:type="dxa"/>
-            </w:tcMar>
-          </w:tcPr>
-          <w:p>
-            <w:pPr>
-              <w:widowControl w:val="0"/>
-              <w:spacing w:line="240" w:lineRule="auto"/>
-            </w:pPr>
-            <w:r>
-              <w:t>2</w:t>
-            </w:r>
-          </w:p>
-        </w:tc>
-        <w:tc>
-          <w:tcPr>
-            <w:tcW w:w="2580" w:type="dxa"/>
-            <w:shd w:val="clear" w:color="auto" w:fill="auto"/>
-            <w:tcMar>
-              <w:top w:w="100" w:type="dxa"/>
-              <w:left w:w="100" w:type="dxa"/>
-              <w:bottom w:w="100" w:type="dxa"/>
-              <w:right w:w="100" w:type="dxa"/>
-            </w:tcMar>
-          </w:tcPr>
-          <w:p>
-            <w:pPr>
-              <w:widowControl w:val="0"/>
-              <w:spacing w:line="240" w:lineRule="auto"/>
-            </w:pPr>
-          </w:p>
-        </w:tc>
-        <w:tc>
-          <w:tcPr>
-            <w:tcW w:w="2580" w:type="dxa"/>
-            <w:shd w:val="clear" w:color="auto" w:fill="auto"/>
-            <w:tcMar>
-              <w:top w:w="100" w:type="dxa"/>
-              <w:left w:w="100" w:type="dxa"/>
-              <w:bottom w:w="100" w:type="dxa"/>
-              <w:right w:w="100" w:type="dxa"/>
-            </w:tcMar>
-          </w:tcPr>
-          <w:p>
-            <w:pPr>
-              <w:widowControl w:val="0"/>
-              <w:spacing w:line="240" w:lineRule="auto"/>
-            </w:pPr>
-          </w:p>
-        </w:tc>
-        <w:tc>
-          <w:tcPr>
-            <w:tcW w:w="2580" w:type="dxa"/>
-            <w:shd w:val="clear" w:color="auto" w:fill="auto"/>
-            <w:tcMar>
-              <w:top w:w="100" w:type="dxa"/>
-              <w:left w:w="100" w:type="dxa"/>
-              <w:bottom w:w="100" w:type="dxa"/>
-              <w:right w:w="100" w:type="dxa"/>
-            </w:tcMar>
-          </w:tcPr>
-          <w:p>
-            <w:pPr>
-              <w:widowControl w:val="0"/>
-              <w:spacing w:line="240" w:lineRule="auto"/>
-            </w:pPr>
-          </w:p>
-        </w:tc>
-        <w:tc>
-          <w:tcPr>
-            <w:tcW w:w="2580" w:type="dxa"/>
-            <w:shd w:val="clear" w:color="auto" w:fill="auto"/>
-            <w:tcMar>
-              <w:top w:w="100" w:type="dxa"/>
-              <w:left w:w="100" w:type="dxa"/>
-              <w:bottom w:w="100" w:type="dxa"/>
-              <w:right w:w="100" w:type="dxa"/>
-            </w:tcMar>
-          </w:tcPr>
-          <w:p>
-            <w:pPr>
-              <w:widowControl w:val="0"/>
-              <w:spacing w:line="240" w:lineRule="auto"/>
-            </w:pPr>
-          </w:p>
-        </w:tc>
-      </w:tr>
-      <w:tr>
-        <w:tc>
-          <w:tcPr>
-            <w:tcW w:w="465" w:type="dxa"/>
-            <w:shd w:val="clear" w:color="auto" w:fill="auto"/>
-            <w:tcMar>
-              <w:top w:w="100" w:type="dxa"/>
-              <w:left w:w="100" w:type="dxa"/>
-              <w:bottom w:w="100" w:type="dxa"/>
-              <w:right w:w="100" w:type="dxa"/>
-            </w:tcMar>
-          </w:tcPr>
-          <w:p>
-            <w:pPr>
-              <w:widowControl w:val="0"/>
-              <w:spacing w:line="240" w:lineRule="auto"/>
-            </w:pPr>
-            <w:r>
-              <w:t>3</w:t>
-            </w:r>
-          </w:p>
-        </w:tc>
-        <w:tc>
-          <w:tcPr>
-            <w:tcW w:w="2580" w:type="dxa"/>
-            <w:shd w:val="clear" w:color="auto" w:fill="auto"/>
-            <w:tcMar>
-              <w:top w:w="100" w:type="dxa"/>
-              <w:left w:w="100" w:type="dxa"/>
-              <w:bottom w:w="100" w:type="dxa"/>
-              <w:right w:w="100" w:type="dxa"/>
-            </w:tcMar>
-          </w:tcPr>
-          <w:p>
-            <w:pPr>
-              <w:widowControl w:val="0"/>
-              <w:spacing w:line="240" w:lineRule="auto"/>
-            </w:pPr>
-          </w:p>
-        </w:tc>
-        <w:tc>
-          <w:tcPr>
-            <w:tcW w:w="2580" w:type="dxa"/>
-            <w:shd w:val="clear" w:color="auto" w:fill="auto"/>
-            <w:tcMar>
-              <w:top w:w="100" w:type="dxa"/>
-              <w:left w:w="100" w:type="dxa"/>
-              <w:bottom w:w="100" w:type="dxa"/>
-              <w:right w:w="100" w:type="dxa"/>
-            </w:tcMar>
-          </w:tcPr>
-          <w:p>
-            <w:pPr>
-              <w:widowControl w:val="0"/>
-              <w:spacing w:line="240" w:lineRule="auto"/>
-            </w:pPr>
-          </w:p>
-        </w:tc>
-        <w:tc>
-          <w:tcPr>
-            <w:tcW w:w="2580" w:type="dxa"/>
-            <w:shd w:val="clear" w:color="auto" w:fill="auto"/>
-            <w:tcMar>
-              <w:top w:w="100" w:type="dxa"/>
-              <w:left w:w="100" w:type="dxa"/>
-              <w:bottom w:w="100" w:type="dxa"/>
-              <w:right w:w="100" w:type="dxa"/>
-            </w:tcMar>
-          </w:tcPr>
-          <w:p>
-            <w:pPr>
-              <w:widowControl w:val="0"/>
-              <w:spacing w:line="240" w:lineRule="auto"/>
-            </w:pPr>
-          </w:p>
-        </w:tc>
-        <w:tc>
-          <w:tcPr>
-            <w:tcW w:w="2580" w:type="dxa"/>
-            <w:shd w:val="clear" w:color="auto" w:fill="auto"/>
-            <w:tcMar>
-              <w:top w:w="100" w:type="dxa"/>
-              <w:left w:w="100" w:type="dxa"/>
-              <w:bottom w:w="100" w:type="dxa"/>
-              <w:right w:w="100" w:type="dxa"/>
-            </w:tcMar>
-          </w:tcPr>
-          <w:p>
-            <w:pPr>
-              <w:widowControl w:val="0"/>
-              <w:spacing w:line="240" w:lineRule="auto"/>
-            </w:pPr>
-          </w:p>
-        </w:tc>
-      </w:tr>
-    </w:tbl>
-    <w:p/>
     <w:p>
       <w:pPr>
         <w:pStyle w:val="Heading1"/>
@@ -8247,19 +6870,23 @@
           <w:numId w:val="1"/>
         </w:numPr>
       </w:pPr>
-      <w:bookmarkStart w:id="53" w:name="_azdzmbnsrqr4" w:colFirst="0" w:colLast="0"/>
-      <w:bookmarkEnd w:id="53"/>
+      <w:bookmarkStart w:id="40" w:name="_azdzmbnsrqr4" w:colFirst="0" w:colLast="0"/>
+      <w:bookmarkEnd w:id="40"/>
       <w:r>
         <w:t>Compliance Considerations and Reporting Requirements</w:t>
       </w:r>
     </w:p>
     <w:p>
       <w:pPr>
+        <w:pStyle w:val="Standard"/>
         <w:numPr>
           <w:ilvl w:val="0"/>
-          <w:numId w:val="2"/>
+          <w:numId w:val="1"/>
         </w:numPr>
       </w:pPr>
+      <w:r>
+        <w:t>There are no existing compliance considerations or reporting requirements.</w:t>
+      </w:r>
     </w:p>
     <w:p>
       <w:pPr>
@@ -8274,8 +6901,8 @@
           <w:numId w:val="1"/>
         </w:numPr>
       </w:pPr>
-      <w:bookmarkStart w:id="54" w:name="_gmvdjkbe065o" w:colFirst="0" w:colLast="0"/>
-      <w:bookmarkEnd w:id="54"/>
+      <w:bookmarkStart w:id="41" w:name="_gmvdjkbe065o" w:colFirst="0" w:colLast="0"/>
+      <w:bookmarkEnd w:id="41"/>
       <w:r>
         <w:t>Other Details</w:t>
       </w:r>
@@ -8290,8 +6917,8 @@
         <w:spacing w:before="0" w:after="0"/>
         <w:ind w:left="1440"/>
       </w:pPr>
-      <w:bookmarkStart w:id="55" w:name="_3e7irmfl1h6l" w:colFirst="0" w:colLast="0"/>
-      <w:bookmarkEnd w:id="55"/>
+      <w:bookmarkStart w:id="42" w:name="_3e7irmfl1h6l" w:colFirst="0" w:colLast="0"/>
+      <w:bookmarkEnd w:id="42"/>
       <w:r>
         <w:t>Future Improvements</w:t>
       </w:r>
@@ -8303,6 +6930,42 @@
           <w:numId w:val="7"/>
         </w:numPr>
       </w:pPr>
+      <w:r>
+        <w:t xml:space="preserve">Allowing users to execute multi-threaded searches using the same input data. </w:t>
+      </w:r>
+    </w:p>
+    <w:p>
+      <w:pPr>
+        <w:numPr>
+          <w:ilvl w:val="0"/>
+          <w:numId w:val="7"/>
+        </w:numPr>
+      </w:pPr>
+      <w:r>
+        <w:t>Passing filter choices are URL Parameters</w:t>
+      </w:r>
+    </w:p>
+    <w:p>
+      <w:pPr>
+        <w:numPr>
+          <w:ilvl w:val="0"/>
+          <w:numId w:val="7"/>
+        </w:numPr>
+      </w:pPr>
+      <w:r>
+        <w:t>Adding regex to filter out character names in the YouTube Video descriptions</w:t>
+      </w:r>
+    </w:p>
+    <w:p>
+      <w:pPr>
+        <w:numPr>
+          <w:ilvl w:val="0"/>
+          <w:numId w:val="7"/>
+        </w:numPr>
+      </w:pPr>
+      <w:r>
+        <w:t xml:space="preserve">Performing a bulk scrape of all results using the default ‘Data Scraping’ activity then filtering the results within UiPath according to the users inputs.  </w:t>
+      </w:r>
     </w:p>
     <w:p>
       <w:pPr>
@@ -8314,8 +6977,8 @@
         <w:spacing w:before="200" w:after="0"/>
         <w:ind w:left="1440"/>
       </w:pPr>
-      <w:bookmarkStart w:id="56" w:name="_qtg3tsjmu03s" w:colFirst="0" w:colLast="0"/>
-      <w:bookmarkEnd w:id="56"/>
+      <w:bookmarkStart w:id="43" w:name="_qtg3tsjmu03s" w:colFirst="0" w:colLast="0"/>
+      <w:bookmarkEnd w:id="43"/>
       <w:r>
         <w:t>Debugging Tips</w:t>
       </w:r>
@@ -8338,8 +7001,8 @@
         <w:spacing w:before="200" w:after="0"/>
         <w:ind w:left="1440"/>
       </w:pPr>
-      <w:bookmarkStart w:id="57" w:name="_zgfonke2bma" w:colFirst="0" w:colLast="0"/>
-      <w:bookmarkEnd w:id="57"/>
+      <w:bookmarkStart w:id="44" w:name="_zgfonke2bma" w:colFirst="0" w:colLast="0"/>
+      <w:bookmarkEnd w:id="44"/>
       <w:r>
         <w:t>Other Remarks</w:t>
       </w:r>
@@ -8351,6 +7014,9 @@
           <w:numId w:val="5"/>
         </w:numPr>
       </w:pPr>
+      <w:r>
+        <w:t xml:space="preserve">Users will need a Gmail account before running the automation and will be prompted to login while executing the automation. </w:t>
+      </w:r>
     </w:p>
     <w:p>
       <w:pPr>
@@ -8361,10 +7027,9 @@
         </w:numPr>
         <w:spacing w:before="200"/>
       </w:pPr>
-      <w:bookmarkStart w:id="58" w:name="_qba241jo7cu2" w:colFirst="0" w:colLast="0"/>
-      <w:bookmarkEnd w:id="58"/>
+      <w:bookmarkStart w:id="45" w:name="_qba241jo7cu2" w:colFirst="0" w:colLast="0"/>
+      <w:bookmarkEnd w:id="45"/>
       <w:r>
-        <w:lastRenderedPageBreak/>
         <w:t>Post UAT Specifications</w:t>
       </w:r>
     </w:p>
@@ -8411,8 +7076,8 @@
         </w:numPr>
         <w:spacing w:before="200"/>
       </w:pPr>
-      <w:bookmarkStart w:id="59" w:name="_go2cr78yd0pl" w:colFirst="0" w:colLast="0"/>
-      <w:bookmarkEnd w:id="59"/>
+      <w:bookmarkStart w:id="46" w:name="_go2cr78yd0pl" w:colFirst="0" w:colLast="0"/>
+      <w:bookmarkEnd w:id="46"/>
       <w:r>
         <w:t>Glossary</w:t>
       </w:r>
@@ -8436,13 +7101,7 @@
         <w:rPr>
           <w:rFonts w:ascii="Calibri" w:eastAsia="Calibri" w:hAnsi="Calibri" w:cs="Calibri"/>
         </w:rPr>
-        <w:t xml:space="preserve"> - the overall output of the development, containing one or multiple projects t</w:t>
-      </w:r>
-      <w:r>
-        <w:rPr>
-          <w:rFonts w:ascii="Calibri" w:eastAsia="Calibri" w:hAnsi="Calibri" w:cs="Calibri"/>
-        </w:rPr>
-        <w:t>hat together cover the scope of the robotic process automation.</w:t>
+        <w:t xml:space="preserve"> - the overall output of the development, containing one or multiple projects that together cover the scope of the robotic process automation.</w:t>
       </w:r>
     </w:p>
     <w:p>
@@ -8458,19 +7117,14 @@
           <w:rFonts w:ascii="Calibri" w:eastAsia="Calibri" w:hAnsi="Calibri" w:cs="Calibri"/>
           <w:b/>
         </w:rPr>
+        <w:lastRenderedPageBreak/>
         <w:t>Project</w:t>
       </w:r>
       <w:r>
         <w:rPr>
           <w:rFonts w:ascii="Calibri" w:eastAsia="Calibri" w:hAnsi="Calibri" w:cs="Calibri"/>
         </w:rPr>
-        <w:t xml:space="preserve"> - a UiPath Studio project containing one or multiple workflow files. A project can be converted to a package and run independently, covering a particular scope within the master projec</w:t>
-      </w:r>
-      <w:r>
-        <w:rPr>
-          <w:rFonts w:ascii="Calibri" w:eastAsia="Calibri" w:hAnsi="Calibri" w:cs="Calibri"/>
-        </w:rPr>
-        <w:t>t. The project is used when defining the development and support phase of the automation.</w:t>
+        <w:t xml:space="preserve"> - a UiPath Studio project containing one or multiple workflow files. A project can be converted to a package and run independently, covering a particular scope within the master project. The project is used when defining the development and support phase of the automation.</w:t>
       </w:r>
     </w:p>
     <w:p>
@@ -8492,13 +7146,7 @@
         <w:rPr>
           <w:rFonts w:ascii="Calibri" w:eastAsia="Calibri" w:hAnsi="Calibri" w:cs="Calibri"/>
         </w:rPr>
-        <w:t xml:space="preserve"> - the output of compiling a project. A package can be deployed on the robot machine and be executed by the robot service. Only one package can be executed at </w:t>
-      </w:r>
-      <w:r>
-        <w:rPr>
-          <w:rFonts w:ascii="Calibri" w:eastAsia="Calibri" w:hAnsi="Calibri" w:cs="Calibri"/>
-        </w:rPr>
-        <w:t>a given time by a robot. The package is used when defining the running phase of the automation</w:t>
+        <w:t xml:space="preserve"> - the output of compiling a project. A package can be deployed on the robot machine and be executed by the robot service. Only one package can be executed at a given time by a robot. The package is used when defining the running phase of the automation</w:t>
       </w:r>
     </w:p>
     <w:p>
@@ -8520,13 +7168,7 @@
         <w:rPr>
           <w:rFonts w:ascii="Calibri" w:eastAsia="Calibri" w:hAnsi="Calibri" w:cs="Calibri"/>
         </w:rPr>
-        <w:t xml:space="preserve"> - a component of the package, the workflow encapsulates a part of the project logic. The workflow can be of type: sequence, flowchart or state machine. </w:t>
-      </w:r>
-      <w:r>
-        <w:rPr>
-          <w:rFonts w:ascii="Calibri" w:eastAsia="Calibri" w:hAnsi="Calibri" w:cs="Calibri"/>
-        </w:rPr>
-        <w:t>a workflow is saved as an .</w:t>
+        <w:t xml:space="preserve"> - a component of the package, the workflow encapsulates a part of the project logic. The workflow can be of type: sequence, flowchart or state machine. a workflow is saved as an .</w:t>
       </w:r>
       <w:proofErr w:type="spellStart"/>
       <w:r>
@@ -8578,14 +7220,7 @@
           <w:rFonts w:ascii="Calibri" w:eastAsia="Calibri" w:hAnsi="Calibri" w:cs="Calibri"/>
           <w:b/>
         </w:rPr>
-        <w:t>Se</w:t>
-      </w:r>
-      <w:r>
-        <w:rPr>
-          <w:rFonts w:ascii="Calibri" w:eastAsia="Calibri" w:hAnsi="Calibri" w:cs="Calibri"/>
-          <w:b/>
-        </w:rPr>
-        <w:t>quence</w:t>
+        <w:t>Sequence</w:t>
       </w:r>
       <w:r>
         <w:rPr>
@@ -8613,13 +7248,7 @@
         <w:rPr>
           <w:rFonts w:ascii="Calibri" w:eastAsia="Calibri" w:hAnsi="Calibri" w:cs="Calibri"/>
         </w:rPr>
-        <w:t>- a workflow where activities are connected by arrows and the logic of the workflow can be easily followed in a visual manner. The flowchart can also be ex</w:t>
-      </w:r>
-      <w:r>
-        <w:rPr>
-          <w:rFonts w:ascii="Calibri" w:eastAsia="Calibri" w:hAnsi="Calibri" w:cs="Calibri"/>
-        </w:rPr>
-        <w:t>ported as an image from UiPath studio</w:t>
+        <w:t>- a workflow where activities are connected by arrows and the logic of the workflow can be easily followed in a visual manner. The flowchart can also be exported as an image from UiPath studio</w:t>
       </w:r>
     </w:p>
     <w:p>
@@ -8707,13 +7336,7 @@
         <w:rPr>
           <w:rFonts w:ascii="Calibri" w:eastAsia="Calibri" w:hAnsi="Calibri" w:cs="Calibri"/>
         </w:rPr>
-        <w:t xml:space="preserve"> – Enterprise architecture server platform supporting: release managem</w:t>
-      </w:r>
-      <w:r>
-        <w:rPr>
-          <w:rFonts w:ascii="Calibri" w:eastAsia="Calibri" w:hAnsi="Calibri" w:cs="Calibri"/>
-        </w:rPr>
-        <w:t>ent, centralized logging, reporting, auditing and monitoring tools, remote control, centralized scheduling, queue/robot workload management, assets management.</w:t>
+        <w:t xml:space="preserve"> – Enterprise architecture server platform supporting: release management, centralized logging, reporting, auditing and monitoring tools, remote control, centralized scheduling, queue/robot workload management, assets management.</w:t>
       </w:r>
     </w:p>
     <w:sectPr>
@@ -9445,6 +8068,119 @@
     </w:lvl>
   </w:abstractNum>
   <w:abstractNum w:abstractNumId="5" w15:restartNumberingAfterBreak="0">
+    <w:nsid w:val="3AB43EB6"/>
+    <w:multiLevelType w:val="hybridMultilevel"/>
+    <w:tmpl w:val="2B40A8DC"/>
+    <w:lvl w:ilvl="0" w:tplc="04090001">
+      <w:start w:val="1"/>
+      <w:numFmt w:val="bullet"/>
+      <w:lvlText w:val=""/>
+      <w:lvlJc w:val="left"/>
+      <w:pPr>
+        <w:ind w:left="1440" w:hanging="360"/>
+      </w:pPr>
+      <w:rPr>
+        <w:rFonts w:ascii="Symbol" w:hAnsi="Symbol" w:hint="default"/>
+      </w:rPr>
+    </w:lvl>
+    <w:lvl w:ilvl="1" w:tplc="04090003" w:tentative="1">
+      <w:start w:val="1"/>
+      <w:numFmt w:val="bullet"/>
+      <w:lvlText w:val="o"/>
+      <w:lvlJc w:val="left"/>
+      <w:pPr>
+        <w:ind w:left="2160" w:hanging="360"/>
+      </w:pPr>
+      <w:rPr>
+        <w:rFonts w:ascii="Courier New" w:hAnsi="Courier New" w:cs="Courier New" w:hint="default"/>
+      </w:rPr>
+    </w:lvl>
+    <w:lvl w:ilvl="2" w:tplc="04090005" w:tentative="1">
+      <w:start w:val="1"/>
+      <w:numFmt w:val="bullet"/>
+      <w:lvlText w:val=""/>
+      <w:lvlJc w:val="left"/>
+      <w:pPr>
+        <w:ind w:left="2880" w:hanging="360"/>
+      </w:pPr>
+      <w:rPr>
+        <w:rFonts w:ascii="Wingdings" w:hAnsi="Wingdings" w:hint="default"/>
+      </w:rPr>
+    </w:lvl>
+    <w:lvl w:ilvl="3" w:tplc="04090001" w:tentative="1">
+      <w:start w:val="1"/>
+      <w:numFmt w:val="bullet"/>
+      <w:lvlText w:val=""/>
+      <w:lvlJc w:val="left"/>
+      <w:pPr>
+        <w:ind w:left="3600" w:hanging="360"/>
+      </w:pPr>
+      <w:rPr>
+        <w:rFonts w:ascii="Symbol" w:hAnsi="Symbol" w:hint="default"/>
+      </w:rPr>
+    </w:lvl>
+    <w:lvl w:ilvl="4" w:tplc="04090003" w:tentative="1">
+      <w:start w:val="1"/>
+      <w:numFmt w:val="bullet"/>
+      <w:lvlText w:val="o"/>
+      <w:lvlJc w:val="left"/>
+      <w:pPr>
+        <w:ind w:left="4320" w:hanging="360"/>
+      </w:pPr>
+      <w:rPr>
+        <w:rFonts w:ascii="Courier New" w:hAnsi="Courier New" w:cs="Courier New" w:hint="default"/>
+      </w:rPr>
+    </w:lvl>
+    <w:lvl w:ilvl="5" w:tplc="04090005" w:tentative="1">
+      <w:start w:val="1"/>
+      <w:numFmt w:val="bullet"/>
+      <w:lvlText w:val=""/>
+      <w:lvlJc w:val="left"/>
+      <w:pPr>
+        <w:ind w:left="5040" w:hanging="360"/>
+      </w:pPr>
+      <w:rPr>
+        <w:rFonts w:ascii="Wingdings" w:hAnsi="Wingdings" w:hint="default"/>
+      </w:rPr>
+    </w:lvl>
+    <w:lvl w:ilvl="6" w:tplc="04090001" w:tentative="1">
+      <w:start w:val="1"/>
+      <w:numFmt w:val="bullet"/>
+      <w:lvlText w:val=""/>
+      <w:lvlJc w:val="left"/>
+      <w:pPr>
+        <w:ind w:left="5760" w:hanging="360"/>
+      </w:pPr>
+      <w:rPr>
+        <w:rFonts w:ascii="Symbol" w:hAnsi="Symbol" w:hint="default"/>
+      </w:rPr>
+    </w:lvl>
+    <w:lvl w:ilvl="7" w:tplc="04090003" w:tentative="1">
+      <w:start w:val="1"/>
+      <w:numFmt w:val="bullet"/>
+      <w:lvlText w:val="o"/>
+      <w:lvlJc w:val="left"/>
+      <w:pPr>
+        <w:ind w:left="6480" w:hanging="360"/>
+      </w:pPr>
+      <w:rPr>
+        <w:rFonts w:ascii="Courier New" w:hAnsi="Courier New" w:cs="Courier New" w:hint="default"/>
+      </w:rPr>
+    </w:lvl>
+    <w:lvl w:ilvl="8" w:tplc="04090005" w:tentative="1">
+      <w:start w:val="1"/>
+      <w:numFmt w:val="bullet"/>
+      <w:lvlText w:val=""/>
+      <w:lvlJc w:val="left"/>
+      <w:pPr>
+        <w:ind w:left="7200" w:hanging="360"/>
+      </w:pPr>
+      <w:rPr>
+        <w:rFonts w:ascii="Wingdings" w:hAnsi="Wingdings" w:hint="default"/>
+      </w:rPr>
+    </w:lvl>
+  </w:abstractNum>
+  <w:abstractNum w:abstractNumId="6" w15:restartNumberingAfterBreak="0">
     <w:nsid w:val="3BA73E06"/>
     <w:multiLevelType w:val="multilevel"/>
     <w:tmpl w:val="7082AE1C"/>
@@ -9557,7 +8293,7 @@
       </w:rPr>
     </w:lvl>
   </w:abstractNum>
-  <w:abstractNum w:abstractNumId="6" w15:restartNumberingAfterBreak="0">
+  <w:abstractNum w:abstractNumId="7" w15:restartNumberingAfterBreak="0">
     <w:nsid w:val="41EF1E38"/>
     <w:multiLevelType w:val="multilevel"/>
     <w:tmpl w:val="EB54852C"/>
@@ -9670,7 +8406,7 @@
       </w:rPr>
     </w:lvl>
   </w:abstractNum>
-  <w:abstractNum w:abstractNumId="7" w15:restartNumberingAfterBreak="0">
+  <w:abstractNum w:abstractNumId="8" w15:restartNumberingAfterBreak="0">
     <w:nsid w:val="49D36132"/>
     <w:multiLevelType w:val="multilevel"/>
     <w:tmpl w:val="F2DC6D8C"/>
@@ -9783,7 +8519,112 @@
       </w:rPr>
     </w:lvl>
   </w:abstractNum>
-  <w:abstractNum w:abstractNumId="8" w15:restartNumberingAfterBreak="0">
+  <w:abstractNum w:abstractNumId="9" w15:restartNumberingAfterBreak="0">
+    <w:nsid w:val="4DD51D3C"/>
+    <w:multiLevelType w:val="multilevel"/>
+    <w:tmpl w:val="829C3896"/>
+    <w:styleLink w:val="WWNum2"/>
+    <w:lvl w:ilvl="0">
+      <w:numFmt w:val="bullet"/>
+      <w:lvlText w:val="●"/>
+      <w:lvlJc w:val="left"/>
+      <w:pPr>
+        <w:ind w:left="720" w:hanging="360"/>
+      </w:pPr>
+      <w:rPr>
+        <w:u w:val="none"/>
+      </w:rPr>
+    </w:lvl>
+    <w:lvl w:ilvl="1">
+      <w:numFmt w:val="bullet"/>
+      <w:lvlText w:val="○"/>
+      <w:lvlJc w:val="left"/>
+      <w:pPr>
+        <w:ind w:left="1440" w:hanging="360"/>
+      </w:pPr>
+      <w:rPr>
+        <w:u w:val="none"/>
+      </w:rPr>
+    </w:lvl>
+    <w:lvl w:ilvl="2">
+      <w:numFmt w:val="bullet"/>
+      <w:lvlText w:val="■"/>
+      <w:lvlJc w:val="left"/>
+      <w:pPr>
+        <w:ind w:left="2160" w:hanging="360"/>
+      </w:pPr>
+      <w:rPr>
+        <w:u w:val="none"/>
+      </w:rPr>
+    </w:lvl>
+    <w:lvl w:ilvl="3">
+      <w:numFmt w:val="bullet"/>
+      <w:lvlText w:val="●"/>
+      <w:lvlJc w:val="left"/>
+      <w:pPr>
+        <w:ind w:left="2880" w:hanging="360"/>
+      </w:pPr>
+      <w:rPr>
+        <w:u w:val="none"/>
+      </w:rPr>
+    </w:lvl>
+    <w:lvl w:ilvl="4">
+      <w:numFmt w:val="bullet"/>
+      <w:lvlText w:val="○"/>
+      <w:lvlJc w:val="left"/>
+      <w:pPr>
+        <w:ind w:left="3600" w:hanging="360"/>
+      </w:pPr>
+      <w:rPr>
+        <w:u w:val="none"/>
+      </w:rPr>
+    </w:lvl>
+    <w:lvl w:ilvl="5">
+      <w:numFmt w:val="bullet"/>
+      <w:lvlText w:val="■"/>
+      <w:lvlJc w:val="left"/>
+      <w:pPr>
+        <w:ind w:left="4320" w:hanging="360"/>
+      </w:pPr>
+      <w:rPr>
+        <w:u w:val="none"/>
+      </w:rPr>
+    </w:lvl>
+    <w:lvl w:ilvl="6">
+      <w:numFmt w:val="bullet"/>
+      <w:lvlText w:val="●"/>
+      <w:lvlJc w:val="left"/>
+      <w:pPr>
+        <w:ind w:left="5040" w:hanging="360"/>
+      </w:pPr>
+      <w:rPr>
+        <w:u w:val="none"/>
+      </w:rPr>
+    </w:lvl>
+    <w:lvl w:ilvl="7">
+      <w:numFmt w:val="bullet"/>
+      <w:lvlText w:val="○"/>
+      <w:lvlJc w:val="left"/>
+      <w:pPr>
+        <w:ind w:left="5760" w:hanging="360"/>
+      </w:pPr>
+      <w:rPr>
+        <w:u w:val="none"/>
+      </w:rPr>
+    </w:lvl>
+    <w:lvl w:ilvl="8">
+      <w:numFmt w:val="bullet"/>
+      <w:lvlText w:val="■"/>
+      <w:lvlJc w:val="left"/>
+      <w:pPr>
+        <w:ind w:left="6480" w:hanging="360"/>
+      </w:pPr>
+      <w:rPr>
+        <w:u w:val="none"/>
+      </w:rPr>
+    </w:lvl>
+  </w:abstractNum>
+  <w:abstractNum w:abstractNumId="10" w15:restartNumberingAfterBreak="0">
     <w:nsid w:val="517076D8"/>
     <w:multiLevelType w:val="hybridMultilevel"/>
     <w:tmpl w:val="2DD0D1CE"/>
@@ -9896,7 +8737,7 @@
       </w:rPr>
     </w:lvl>
   </w:abstractNum>
-  <w:abstractNum w:abstractNumId="9" w15:restartNumberingAfterBreak="0">
+  <w:abstractNum w:abstractNumId="11" w15:restartNumberingAfterBreak="0">
     <w:nsid w:val="580C033B"/>
     <w:multiLevelType w:val="multilevel"/>
     <w:tmpl w:val="19CE39D2"/>
@@ -10009,7 +8850,7 @@
       </w:rPr>
     </w:lvl>
   </w:abstractNum>
-  <w:abstractNum w:abstractNumId="10" w15:restartNumberingAfterBreak="0">
+  <w:abstractNum w:abstractNumId="12" w15:restartNumberingAfterBreak="0">
     <w:nsid w:val="5BA505A2"/>
     <w:multiLevelType w:val="multilevel"/>
     <w:tmpl w:val="A54AB3F8"/>
@@ -10122,7 +8963,7 @@
       </w:rPr>
     </w:lvl>
   </w:abstractNum>
-  <w:abstractNum w:abstractNumId="11" w15:restartNumberingAfterBreak="0">
+  <w:abstractNum w:abstractNumId="13" w15:restartNumberingAfterBreak="0">
     <w:nsid w:val="5E7734E2"/>
     <w:multiLevelType w:val="multilevel"/>
     <w:tmpl w:val="169CCB8C"/>
@@ -10235,7 +9076,7 @@
       </w:rPr>
     </w:lvl>
   </w:abstractNum>
-  <w:abstractNum w:abstractNumId="12" w15:restartNumberingAfterBreak="0">
+  <w:abstractNum w:abstractNumId="14" w15:restartNumberingAfterBreak="0">
     <w:nsid w:val="645717DD"/>
     <w:multiLevelType w:val="multilevel"/>
     <w:tmpl w:val="616247F2"/>
@@ -10348,7 +9189,7 @@
       </w:rPr>
     </w:lvl>
   </w:abstractNum>
-  <w:abstractNum w:abstractNumId="13" w15:restartNumberingAfterBreak="0">
+  <w:abstractNum w:abstractNumId="15" w15:restartNumberingAfterBreak="0">
     <w:nsid w:val="6CA548BC"/>
     <w:multiLevelType w:val="multilevel"/>
     <w:tmpl w:val="1CF06D38"/>
@@ -10461,7 +9302,7 @@
       </w:rPr>
     </w:lvl>
   </w:abstractNum>
-  <w:abstractNum w:abstractNumId="14" w15:restartNumberingAfterBreak="0">
+  <w:abstractNum w:abstractNumId="16" w15:restartNumberingAfterBreak="0">
     <w:nsid w:val="741B04D1"/>
     <w:multiLevelType w:val="hybridMultilevel"/>
     <w:tmpl w:val="022A4134"/>
@@ -10575,7 +9416,7 @@
     </w:lvl>
   </w:abstractNum>
   <w:num w:numId="1">
-    <w:abstractNumId w:val="11"/>
+    <w:abstractNumId w:val="13"/>
   </w:num>
   <w:num w:numId="2">
     <w:abstractNumId w:val="2"/>
@@ -10584,40 +9425,50 @@
     <w:abstractNumId w:val="0"/>
   </w:num>
   <w:num w:numId="4">
-    <w:abstractNumId w:val="6"/>
+    <w:abstractNumId w:val="7"/>
   </w:num>
   <w:num w:numId="5">
     <w:abstractNumId w:val="4"/>
   </w:num>
   <w:num w:numId="6">
-    <w:abstractNumId w:val="9"/>
+    <w:abstractNumId w:val="11"/>
   </w:num>
   <w:num w:numId="7">
-    <w:abstractNumId w:val="5"/>
+    <w:abstractNumId w:val="6"/>
   </w:num>
   <w:num w:numId="8">
-    <w:abstractNumId w:val="13"/>
+    <w:abstractNumId w:val="15"/>
   </w:num>
   <w:num w:numId="9">
     <w:abstractNumId w:val="3"/>
   </w:num>
   <w:num w:numId="10">
-    <w:abstractNumId w:val="10"/>
+    <w:abstractNumId w:val="12"/>
   </w:num>
   <w:num w:numId="11">
-    <w:abstractNumId w:val="12"/>
+    <w:abstractNumId w:val="14"/>
   </w:num>
   <w:num w:numId="12">
-    <w:abstractNumId w:val="7"/>
+    <w:abstractNumId w:val="8"/>
   </w:num>
   <w:num w:numId="13">
     <w:abstractNumId w:val="1"/>
   </w:num>
   <w:num w:numId="14">
-    <w:abstractNumId w:val="8"/>
+    <w:abstractNumId w:val="10"/>
   </w:num>
   <w:num w:numId="15">
-    <w:abstractNumId w:val="14"/>
+    <w:abstractNumId w:val="16"/>
+  </w:num>
+  <w:num w:numId="16">
+    <w:abstractNumId w:val="9"/>
+  </w:num>
+  <w:num w:numId="17">
+    <w:abstractNumId w:val="9"/>
+    <w:lvlOverride w:ilvl="0"/>
+  </w:num>
+  <w:num w:numId="18">
+    <w:abstractNumId w:val="5"/>
   </w:num>
 </w:numbering>
 </file>
@@ -11331,6 +10182,30 @@
       <w:shd w:val="clear" w:color="auto" w:fill="E1DFDD"/>
     </w:rPr>
   </w:style>
+  <w:style w:type="paragraph" w:customStyle="1" w:styleId="Standard">
+    <w:name w:val="Standard"/>
+    <w:rsid w:val="00A26733"/>
+    <w:pPr>
+      <w:widowControl w:val="0"/>
+      <w:suppressAutoHyphens/>
+      <w:autoSpaceDN w:val="0"/>
+      <w:textAlignment w:val="baseline"/>
+    </w:pPr>
+    <w:rPr>
+      <w:kern w:val="3"/>
+      <w:lang w:eastAsia="zh-CN" w:bidi="hi-IN"/>
+    </w:rPr>
+  </w:style>
+  <w:style w:type="numbering" w:customStyle="1" w:styleId="WWNum2">
+    <w:name w:val="WWNum2"/>
+    <w:basedOn w:val="NoList"/>
+    <w:rsid w:val="00A26733"/>
+    <w:pPr>
+      <w:numPr>
+        <w:numId w:val="16"/>
+      </w:numPr>
+    </w:pPr>
+  </w:style>
 </w:styles>
 </file>
 

</xml_diff>